<commit_message>
Added 3.1 functional requirements section
</commit_message>
<xml_diff>
--- a/Documentation.docx
+++ b/Documentation.docx
@@ -4832,25 +4832,7 @@
           <w:sz w:val="22"/>
           <w:szCs w:val="22"/>
         </w:rPr>
-        <w:t xml:space="preserve">List any assumptions that affect the requirements, for example, equipment availability, user expertise, etc.  For example, a specific operating system is assumed to be available; </w:t>
-      </w:r>
-      <w:proofErr w:type="gramStart"/>
-      <w:r>
-        <w:rPr>
-          <w:color w:val="000000"/>
-          <w:sz w:val="22"/>
-          <w:szCs w:val="22"/>
-        </w:rPr>
-        <w:t>if  the</w:t>
-      </w:r>
-      <w:proofErr w:type="gramEnd"/>
-      <w:r>
-        <w:rPr>
-          <w:color w:val="000000"/>
-          <w:sz w:val="22"/>
-          <w:szCs w:val="22"/>
-        </w:rPr>
-        <w:t xml:space="preserve"> operating system is not available, the Requirements Specification would then have to change accordingly.</w:t>
+        <w:t>List any assumptions that affect the requirements, for example, equipment availability, user expertise, etc.  For example, a specific operating system is assumed to be available; if  the operating system is not available, the Requirements Specification would then have to change accordingly.</w:t>
       </w:r>
     </w:p>
     <w:p>
@@ -5680,34 +5662,15 @@
           <w:szCs w:val="22"/>
           <w:u w:val="single"/>
         </w:rPr>
-        <w:t xml:space="preserve"> D, Organizing the </w:t>
-      </w:r>
-      <w:proofErr w:type="gramStart"/>
-      <w:r>
-        <w:rPr>
-          <w:color w:val="000000"/>
-          <w:sz w:val="22"/>
-          <w:szCs w:val="22"/>
-          <w:u w:val="single"/>
-        </w:rPr>
-        <w:t>Requirements</w:t>
-      </w:r>
-      <w:r>
-        <w:rPr>
-          <w:color w:val="000000"/>
-          <w:sz w:val="22"/>
-          <w:szCs w:val="22"/>
-        </w:rPr>
-        <w:t xml:space="preserve">  for</w:t>
-      </w:r>
-      <w:proofErr w:type="gramEnd"/>
-      <w:r>
-        <w:rPr>
-          <w:color w:val="000000"/>
-          <w:sz w:val="22"/>
-          <w:szCs w:val="22"/>
-        </w:rPr>
-        <w:t xml:space="preserve"> different ways to organize these requirements.</w:t>
+        <w:t xml:space="preserve"> D, Organizing the Requirements</w:t>
+      </w:r>
+      <w:r>
+        <w:rPr>
+          <w:color w:val="000000"/>
+          <w:sz w:val="22"/>
+          <w:szCs w:val="22"/>
+        </w:rPr>
+        <w:t xml:space="preserve">  for different ways to organize these requirements.</w:t>
       </w:r>
     </w:p>
     <w:p>
@@ -5940,25 +5903,7 @@
           <w:sz w:val="22"/>
           <w:szCs w:val="22"/>
         </w:rPr>
-        <w:t xml:space="preserve">Priority 3 – The requirement is a “nice to </w:t>
-      </w:r>
-      <w:proofErr w:type="gramStart"/>
-      <w:r>
-        <w:rPr>
-          <w:color w:val="000000"/>
-          <w:sz w:val="22"/>
-          <w:szCs w:val="22"/>
-        </w:rPr>
-        <w:t>have”  which</w:t>
-      </w:r>
-      <w:proofErr w:type="gramEnd"/>
-      <w:r>
-        <w:rPr>
-          <w:color w:val="000000"/>
-          <w:sz w:val="22"/>
-          <w:szCs w:val="22"/>
-        </w:rPr>
-        <w:t xml:space="preserve"> may include new functionality</w:t>
+        <w:t>Priority 3 – The requirement is a “nice to have”  which may include new functionality</w:t>
       </w:r>
     </w:p>
     <w:p>
@@ -6421,6 +6366,32 @@
           <w:szCs w:val="22"/>
         </w:rPr>
         <w:t>For Example:</w:t>
+      </w:r>
+    </w:p>
+    <w:p>
+      <w:pPr>
+        <w:pBdr>
+          <w:top w:val="nil"/>
+          <w:left w:val="nil"/>
+          <w:bottom w:val="nil"/>
+          <w:right w:val="nil"/>
+          <w:between w:val="nil"/>
+        </w:pBdr>
+        <w:spacing w:after="120" w:line="240" w:lineRule="auto"/>
+        <w:ind w:left="0" w:hanging="2"/>
+        <w:rPr>
+          <w:color w:val="000000"/>
+          <w:sz w:val="22"/>
+          <w:szCs w:val="22"/>
+        </w:rPr>
+      </w:pPr>
+      <w:r>
+        <w:rPr>
+          <w:color w:val="000000"/>
+          <w:sz w:val="22"/>
+          <w:szCs w:val="22"/>
+        </w:rPr>
+        <w:t>SR = System Requirement</w:t>
       </w:r>
     </w:p>
     <w:tbl>
@@ -6704,7 +6675,31 @@
                 <w:sz w:val="16"/>
                 <w:szCs w:val="16"/>
               </w:rPr>
-              <w:t>BR_LR_05</w:t>
+              <w:t>BR_</w:t>
+            </w:r>
+            <w:r>
+              <w:rPr>
+                <w:color w:val="7030A0"/>
+                <w:sz w:val="16"/>
+                <w:szCs w:val="16"/>
+              </w:rPr>
+              <w:t>SR</w:t>
+            </w:r>
+            <w:r>
+              <w:rPr>
+                <w:color w:val="7030A0"/>
+                <w:sz w:val="16"/>
+                <w:szCs w:val="16"/>
+              </w:rPr>
+              <w:t>_0</w:t>
+            </w:r>
+            <w:r>
+              <w:rPr>
+                <w:color w:val="7030A0"/>
+                <w:sz w:val="16"/>
+                <w:szCs w:val="16"/>
+              </w:rPr>
+              <w:t>1</w:t>
             </w:r>
           </w:p>
         </w:tc>
@@ -6733,7 +6728,7 @@
                 <w:color w:val="7030A0"/>
                 <w:szCs w:val="20"/>
               </w:rPr>
-              <w:t>The system should associate a supervisor indicator with each job class.</w:t>
+              <w:t>The system database should be updated whenever an order is marked as complete.</w:t>
             </w:r>
           </w:p>
         </w:tc>
@@ -6757,13 +6752,6 @@
                 <w:szCs w:val="20"/>
               </w:rPr>
             </w:pPr>
-            <w:r>
-              <w:rPr>
-                <w:color w:val="7030A0"/>
-                <w:szCs w:val="20"/>
-              </w:rPr>
-              <w:t>Business Process = “Maintenance</w:t>
-            </w:r>
           </w:p>
         </w:tc>
         <w:tc>
@@ -6791,20 +6779,20 @@
                 <w:color w:val="7030A0"/>
                 <w:szCs w:val="20"/>
               </w:rPr>
-              <w:t>3</w:t>
-            </w:r>
-          </w:p>
-          <w:p>
-            <w:pPr>
-              <w:pBdr>
-                <w:top w:val="nil"/>
-                <w:left w:val="nil"/>
-                <w:bottom w:val="nil"/>
-                <w:right w:val="nil"/>
-                <w:between w:val="nil"/>
-              </w:pBdr>
-              <w:spacing w:before="60" w:after="60" w:line="240" w:lineRule="auto"/>
-              <w:ind w:left="0" w:hanging="2"/>
+              <w:t>2</w:t>
+            </w:r>
+          </w:p>
+          <w:p>
+            <w:pPr>
+              <w:pBdr>
+                <w:top w:val="nil"/>
+                <w:left w:val="nil"/>
+                <w:bottom w:val="nil"/>
+                <w:right w:val="nil"/>
+                <w:between w:val="nil"/>
+              </w:pBdr>
+              <w:spacing w:before="60" w:after="60" w:line="240" w:lineRule="auto"/>
+              <w:ind w:leftChars="0" w:left="0" w:firstLineChars="0" w:firstLine="0"/>
               <w:rPr>
                 <w:color w:val="7030A0"/>
                 <w:szCs w:val="20"/>
@@ -6837,7 +6825,21 @@
                 <w:color w:val="7030A0"/>
                 <w:szCs w:val="20"/>
               </w:rPr>
-              <w:t>7/13/04</w:t>
+              <w:t>14</w:t>
+            </w:r>
+            <w:r>
+              <w:rPr>
+                <w:color w:val="7030A0"/>
+                <w:szCs w:val="20"/>
+              </w:rPr>
+              <w:t>/</w:t>
+            </w:r>
+            <w:r>
+              <w:rPr>
+                <w:color w:val="7030A0"/>
+                <w:szCs w:val="20"/>
+              </w:rPr>
+              <w:t>05/23</w:t>
             </w:r>
           </w:p>
         </w:tc>
@@ -6861,13 +6863,6 @@
                 <w:szCs w:val="20"/>
               </w:rPr>
             </w:pPr>
-            <w:r>
-              <w:rPr>
-                <w:color w:val="7030A0"/>
-                <w:szCs w:val="20"/>
-              </w:rPr>
-              <w:t>Bob Dylan, Mick Jagger</w:t>
-            </w:r>
           </w:p>
         </w:tc>
       </w:tr>
@@ -6902,7 +6897,31 @@
                 <w:sz w:val="16"/>
                 <w:szCs w:val="16"/>
               </w:rPr>
-              <w:t>BR_LR_08</w:t>
+              <w:t>BR_</w:t>
+            </w:r>
+            <w:r>
+              <w:rPr>
+                <w:color w:val="7030A0"/>
+                <w:sz w:val="16"/>
+                <w:szCs w:val="16"/>
+              </w:rPr>
+              <w:t>S</w:t>
+            </w:r>
+            <w:r>
+              <w:rPr>
+                <w:color w:val="7030A0"/>
+                <w:sz w:val="16"/>
+                <w:szCs w:val="16"/>
+              </w:rPr>
+              <w:t>R_0</w:t>
+            </w:r>
+            <w:r>
+              <w:rPr>
+                <w:color w:val="7030A0"/>
+                <w:sz w:val="16"/>
+                <w:szCs w:val="16"/>
+              </w:rPr>
+              <w:t>2</w:t>
             </w:r>
           </w:p>
         </w:tc>
@@ -6931,7 +6950,7 @@
                 <w:color w:val="7030A0"/>
                 <w:szCs w:val="20"/>
               </w:rPr>
-              <w:t>The system should handle any number of fees (existing and new) associated with unions.</w:t>
+              <w:t>The system should not allow customers to make orders for items which are out of stock.</w:t>
             </w:r>
           </w:p>
         </w:tc>
@@ -6955,37 +6974,6 @@
                 <w:szCs w:val="20"/>
               </w:rPr>
             </w:pPr>
-            <w:r>
-              <w:rPr>
-                <w:color w:val="7030A0"/>
-                <w:szCs w:val="20"/>
-              </w:rPr>
-              <w:t>Business Process = “Changing Dues in the System”</w:t>
-            </w:r>
-          </w:p>
-          <w:p>
-            <w:pPr>
-              <w:pBdr>
-                <w:top w:val="nil"/>
-                <w:left w:val="nil"/>
-                <w:bottom w:val="nil"/>
-                <w:right w:val="nil"/>
-                <w:between w:val="nil"/>
-              </w:pBdr>
-              <w:spacing w:before="60" w:after="60" w:line="240" w:lineRule="auto"/>
-              <w:ind w:left="0" w:hanging="2"/>
-              <w:rPr>
-                <w:color w:val="7030A0"/>
-                <w:szCs w:val="20"/>
-              </w:rPr>
-            </w:pPr>
-            <w:r>
-              <w:rPr>
-                <w:color w:val="7030A0"/>
-                <w:szCs w:val="20"/>
-              </w:rPr>
-              <w:t>An example of a new fee is an initiation fee.</w:t>
-            </w:r>
           </w:p>
         </w:tc>
         <w:tc>
@@ -7042,7 +7030,7 @@
                 <w:color w:val="7030A0"/>
                 <w:szCs w:val="20"/>
               </w:rPr>
-              <w:t>7/13/04</w:t>
+              <w:t>14/05/23</w:t>
             </w:r>
           </w:p>
         </w:tc>
@@ -7066,13 +7054,6 @@
                 <w:szCs w:val="20"/>
               </w:rPr>
             </w:pPr>
-            <w:r>
-              <w:rPr>
-                <w:color w:val="7030A0"/>
-                <w:szCs w:val="20"/>
-              </w:rPr>
-              <w:t>Bob Dylan, Mick Jagger</w:t>
-            </w:r>
           </w:p>
         </w:tc>
       </w:tr>
@@ -7107,7 +7088,31 @@
                 <w:sz w:val="16"/>
                 <w:szCs w:val="16"/>
               </w:rPr>
-              <w:t>BR_LR_10</w:t>
+              <w:t>BR_</w:t>
+            </w:r>
+            <w:r>
+              <w:rPr>
+                <w:color w:val="7030A0"/>
+                <w:sz w:val="16"/>
+                <w:szCs w:val="16"/>
+              </w:rPr>
+              <w:t>S</w:t>
+            </w:r>
+            <w:r>
+              <w:rPr>
+                <w:color w:val="7030A0"/>
+                <w:sz w:val="16"/>
+                <w:szCs w:val="16"/>
+              </w:rPr>
+              <w:t>R_</w:t>
+            </w:r>
+            <w:r>
+              <w:rPr>
+                <w:color w:val="7030A0"/>
+                <w:sz w:val="16"/>
+                <w:szCs w:val="16"/>
+              </w:rPr>
+              <w:t>03</w:t>
             </w:r>
           </w:p>
         </w:tc>
@@ -7125,18 +7130,18 @@
                 <w:between w:val="nil"/>
               </w:pBdr>
               <w:spacing w:before="60" w:after="60" w:line="240" w:lineRule="auto"/>
-              <w:ind w:left="0" w:hanging="2"/>
-              <w:rPr>
-                <w:color w:val="7030A0"/>
-                <w:szCs w:val="20"/>
-              </w:rPr>
-            </w:pPr>
-            <w:r>
-              <w:rPr>
-                <w:color w:val="7030A0"/>
-                <w:szCs w:val="20"/>
-              </w:rPr>
-              <w:t>The system should capture and maintain job class status (i.e., active or inactive)</w:t>
+              <w:ind w:leftChars="0" w:left="0" w:firstLineChars="0" w:firstLine="0"/>
+              <w:rPr>
+                <w:color w:val="7030A0"/>
+                <w:szCs w:val="20"/>
+              </w:rPr>
+            </w:pPr>
+            <w:r>
+              <w:rPr>
+                <w:color w:val="7030A0"/>
+                <w:szCs w:val="20"/>
+              </w:rPr>
+              <w:t>Customers should be allowed to use points for special discounts if they have the necessary points to do so.</w:t>
             </w:r>
           </w:p>
         </w:tc>
@@ -7160,37 +7165,6 @@
                 <w:szCs w:val="20"/>
               </w:rPr>
             </w:pPr>
-            <w:r>
-              <w:rPr>
-                <w:color w:val="7030A0"/>
-                <w:szCs w:val="20"/>
-              </w:rPr>
-              <w:t>Business Process = “Maintenance”</w:t>
-            </w:r>
-          </w:p>
-          <w:p>
-            <w:pPr>
-              <w:pBdr>
-                <w:top w:val="nil"/>
-                <w:left w:val="nil"/>
-                <w:bottom w:val="nil"/>
-                <w:right w:val="nil"/>
-                <w:between w:val="nil"/>
-              </w:pBdr>
-              <w:spacing w:before="60" w:after="60" w:line="240" w:lineRule="auto"/>
-              <w:ind w:left="0" w:hanging="2"/>
-              <w:rPr>
-                <w:color w:val="7030A0"/>
-                <w:szCs w:val="20"/>
-              </w:rPr>
-            </w:pPr>
-            <w:r>
-              <w:rPr>
-                <w:color w:val="7030A0"/>
-                <w:szCs w:val="20"/>
-              </w:rPr>
-              <w:t>Some job classes are old and are no longer used.  However, they still need to be maintained for legal, contract and historical purposes.</w:t>
-            </w:r>
           </w:p>
         </w:tc>
         <w:tc>
@@ -7247,7 +7221,7 @@
                 <w:color w:val="7030A0"/>
                 <w:szCs w:val="20"/>
               </w:rPr>
-              <w:t>7/13/04</w:t>
+              <w:t>14/05/23</w:t>
             </w:r>
           </w:p>
         </w:tc>
@@ -7271,13 +7245,6 @@
                 <w:szCs w:val="20"/>
               </w:rPr>
             </w:pPr>
-            <w:r>
-              <w:rPr>
-                <w:color w:val="7030A0"/>
-                <w:szCs w:val="20"/>
-              </w:rPr>
-              <w:t>Bob Dylan, Mick Jagger</w:t>
-            </w:r>
           </w:p>
         </w:tc>
       </w:tr>
@@ -7312,7 +7279,31 @@
                 <w:sz w:val="16"/>
                 <w:szCs w:val="16"/>
               </w:rPr>
-              <w:t>BR_LR_16</w:t>
+              <w:t>BR_</w:t>
+            </w:r>
+            <w:r>
+              <w:rPr>
+                <w:color w:val="7030A0"/>
+                <w:sz w:val="16"/>
+                <w:szCs w:val="16"/>
+              </w:rPr>
+              <w:t>SR</w:t>
+            </w:r>
+            <w:r>
+              <w:rPr>
+                <w:color w:val="7030A0"/>
+                <w:sz w:val="16"/>
+                <w:szCs w:val="16"/>
+              </w:rPr>
+              <w:t>_</w:t>
+            </w:r>
+            <w:r>
+              <w:rPr>
+                <w:color w:val="7030A0"/>
+                <w:sz w:val="16"/>
+                <w:szCs w:val="16"/>
+              </w:rPr>
+              <w:t>03</w:t>
             </w:r>
           </w:p>
         </w:tc>
@@ -7341,7 +7332,7 @@
                 <w:color w:val="7030A0"/>
                 <w:szCs w:val="20"/>
               </w:rPr>
-              <w:t>The system should assign the Supervisor Code based on the value in the Job Class table and additional criteria as specified by the clients.</w:t>
+              <w:t>The project should have a user-friendly website that shows relevant information to visitors.</w:t>
             </w:r>
           </w:p>
         </w:tc>
@@ -7365,13 +7356,6 @@
                 <w:szCs w:val="20"/>
               </w:rPr>
             </w:pPr>
-            <w:r>
-              <w:rPr>
-                <w:color w:val="7030A0"/>
-                <w:szCs w:val="20"/>
-              </w:rPr>
-              <w:t>April 2005 – New requirement. It is one of three new requirements from BR_LR_03.</w:t>
-            </w:r>
           </w:p>
         </w:tc>
         <w:tc>
@@ -7423,6 +7407,13 @@
                 <w:szCs w:val="20"/>
               </w:rPr>
             </w:pPr>
+            <w:r>
+              <w:rPr>
+                <w:color w:val="7030A0"/>
+                <w:szCs w:val="20"/>
+              </w:rPr>
+              <w:t>14/05/23</w:t>
+            </w:r>
           </w:p>
         </w:tc>
         <w:tc>
@@ -7479,8 +7470,220 @@
                 <w:sz w:val="16"/>
                 <w:szCs w:val="16"/>
               </w:rPr>
+              <w:t>BR_</w:t>
+            </w:r>
+            <w:r>
+              <w:rPr>
+                <w:color w:val="7030A0"/>
+                <w:sz w:val="16"/>
+                <w:szCs w:val="16"/>
+              </w:rPr>
+              <w:t>S</w:t>
+            </w:r>
+            <w:r>
+              <w:rPr>
+                <w:color w:val="7030A0"/>
+                <w:sz w:val="16"/>
+                <w:szCs w:val="16"/>
+              </w:rPr>
+              <w:t>R_</w:t>
+            </w:r>
+            <w:r>
+              <w:rPr>
+                <w:color w:val="7030A0"/>
+                <w:sz w:val="16"/>
+                <w:szCs w:val="16"/>
+              </w:rPr>
+              <w:t>04</w:t>
+            </w:r>
+          </w:p>
+        </w:tc>
+        <w:tc>
+          <w:tcPr>
+            <w:tcW w:w="2906" w:type="dxa"/>
+          </w:tcPr>
+          <w:p>
+            <w:pPr>
+              <w:pBdr>
+                <w:top w:val="nil"/>
+                <w:left w:val="nil"/>
+                <w:bottom w:val="nil"/>
+                <w:right w:val="nil"/>
+                <w:between w:val="nil"/>
+              </w:pBdr>
+              <w:spacing w:before="60" w:after="60" w:line="240" w:lineRule="auto"/>
+              <w:ind w:left="0" w:hanging="2"/>
+              <w:rPr>
+                <w:color w:val="7030A0"/>
+                <w:szCs w:val="20"/>
+              </w:rPr>
+            </w:pPr>
+            <w:r>
+              <w:rPr>
+                <w:color w:val="7030A0"/>
+                <w:szCs w:val="20"/>
+              </w:rPr>
+              <w:t>The system should have an easy-to-use online ordering service for customers.</w:t>
+            </w:r>
+          </w:p>
+        </w:tc>
+        <w:tc>
+          <w:tcPr>
+            <w:tcW w:w="2767" w:type="dxa"/>
+          </w:tcPr>
+          <w:p>
+            <w:pPr>
+              <w:pBdr>
+                <w:top w:val="nil"/>
+                <w:left w:val="nil"/>
+                <w:bottom w:val="nil"/>
+                <w:right w:val="nil"/>
+                <w:between w:val="nil"/>
+              </w:pBdr>
+              <w:spacing w:before="60" w:after="60" w:line="240" w:lineRule="auto"/>
+              <w:ind w:left="0" w:hanging="2"/>
+              <w:rPr>
+                <w:color w:val="7030A0"/>
+                <w:szCs w:val="20"/>
+              </w:rPr>
+            </w:pPr>
+          </w:p>
+        </w:tc>
+        <w:tc>
+          <w:tcPr>
+            <w:tcW w:w="900" w:type="dxa"/>
+          </w:tcPr>
+          <w:p>
+            <w:pPr>
+              <w:pBdr>
+                <w:top w:val="nil"/>
+                <w:left w:val="nil"/>
+                <w:bottom w:val="nil"/>
+                <w:right w:val="nil"/>
+                <w:between w:val="nil"/>
+              </w:pBdr>
+              <w:spacing w:before="60" w:after="60" w:line="240" w:lineRule="auto"/>
+              <w:ind w:leftChars="0" w:left="0" w:firstLineChars="0" w:firstLine="0"/>
+              <w:rPr>
+                <w:b/>
+                <w:bCs/>
+                <w:color w:val="7030A0"/>
+                <w:szCs w:val="20"/>
+              </w:rPr>
+            </w:pPr>
+            <w:r>
+              <w:rPr>
+                <w:b/>
+                <w:bCs/>
+                <w:color w:val="7030A0"/>
+                <w:szCs w:val="20"/>
+              </w:rPr>
+              <w:t>3</w:t>
+            </w:r>
+          </w:p>
+        </w:tc>
+        <w:tc>
+          <w:tcPr>
+            <w:tcW w:w="1080" w:type="dxa"/>
+          </w:tcPr>
+          <w:p>
+            <w:pPr>
+              <w:pBdr>
+                <w:top w:val="nil"/>
+                <w:left w:val="nil"/>
+                <w:bottom w:val="nil"/>
+                <w:right w:val="nil"/>
+                <w:between w:val="nil"/>
+              </w:pBdr>
+              <w:spacing w:before="60" w:after="60" w:line="240" w:lineRule="auto"/>
+              <w:ind w:left="0" w:hanging="2"/>
+              <w:rPr>
+                <w:color w:val="7030A0"/>
+                <w:szCs w:val="20"/>
+              </w:rPr>
+            </w:pPr>
+            <w:r>
+              <w:rPr>
+                <w:color w:val="7030A0"/>
+                <w:szCs w:val="20"/>
+              </w:rPr>
+              <w:t>14/05/23</w:t>
+            </w:r>
+          </w:p>
+        </w:tc>
+        <w:tc>
+          <w:tcPr>
+            <w:tcW w:w="1440" w:type="dxa"/>
+          </w:tcPr>
+          <w:p>
+            <w:pPr>
+              <w:pBdr>
+                <w:top w:val="nil"/>
+                <w:left w:val="nil"/>
+                <w:bottom w:val="nil"/>
+                <w:right w:val="nil"/>
+                <w:between w:val="nil"/>
+              </w:pBdr>
+              <w:spacing w:before="60" w:after="60" w:line="240" w:lineRule="auto"/>
+              <w:ind w:left="0" w:hanging="2"/>
+              <w:rPr>
+                <w:color w:val="7030A0"/>
+                <w:szCs w:val="20"/>
+              </w:rPr>
+            </w:pPr>
+          </w:p>
+          <w:p>
+            <w:pPr>
+              <w:pBdr>
+                <w:top w:val="nil"/>
+                <w:left w:val="nil"/>
+                <w:bottom w:val="nil"/>
+                <w:right w:val="nil"/>
+                <w:between w:val="nil"/>
+              </w:pBdr>
+              <w:spacing w:before="60" w:after="60" w:line="240" w:lineRule="auto"/>
+              <w:ind w:left="0" w:hanging="2"/>
+              <w:rPr>
+                <w:color w:val="7030A0"/>
+                <w:szCs w:val="20"/>
+              </w:rPr>
+            </w:pPr>
+          </w:p>
+        </w:tc>
+      </w:tr>
+      <w:tr>
+        <w:trPr>
+          <w:cantSplit/>
+        </w:trPr>
+        <w:tc>
+          <w:tcPr>
+            <w:tcW w:w="1102" w:type="dxa"/>
+          </w:tcPr>
+          <w:p>
+            <w:pPr>
+              <w:pBdr>
+                <w:top w:val="nil"/>
+                <w:left w:val="nil"/>
+                <w:bottom w:val="nil"/>
+                <w:right w:val="nil"/>
+                <w:between w:val="nil"/>
+              </w:pBdr>
+              <w:spacing w:before="60" w:after="60" w:line="240" w:lineRule="auto"/>
+              <w:ind w:left="0" w:hanging="2"/>
+              <w:rPr>
+                <w:color w:val="7030A0"/>
+                <w:sz w:val="16"/>
+                <w:szCs w:val="16"/>
+              </w:rPr>
+            </w:pPr>
+            <w:r>
+              <w:rPr>
+                <w:color w:val="7030A0"/>
+                <w:sz w:val="16"/>
+                <w:szCs w:val="16"/>
+              </w:rPr>
               <w:lastRenderedPageBreak/>
-              <w:t>BR_LR_18</w:t>
+              <w:t>BR_SR_05</w:t>
             </w:r>
           </w:p>
         </w:tc>
@@ -7509,7 +7712,7 @@
                 <w:color w:val="7030A0"/>
                 <w:szCs w:val="20"/>
               </w:rPr>
-              <w:t>The system should provide the Labor Relations office with the ability to override the system-derived Bargaining Unit code and the Union Code for to-be-determined employee types, including hourly appointments.</w:t>
+              <w:t>The system should have a central database with information on each store location.</w:t>
             </w:r>
           </w:p>
         </w:tc>
@@ -7533,37 +7736,6 @@
                 <w:szCs w:val="20"/>
               </w:rPr>
             </w:pPr>
-            <w:r>
-              <w:rPr>
-                <w:color w:val="7030A0"/>
-                <w:szCs w:val="20"/>
-              </w:rPr>
-              <w:t>April 2005 – New requirement. It is one of three new requirements from BR_LR_04.</w:t>
-            </w:r>
-          </w:p>
-          <w:p>
-            <w:pPr>
-              <w:pBdr>
-                <w:top w:val="nil"/>
-                <w:left w:val="nil"/>
-                <w:bottom w:val="nil"/>
-                <w:right w:val="nil"/>
-                <w:between w:val="nil"/>
-              </w:pBdr>
-              <w:spacing w:before="60" w:after="60" w:line="240" w:lineRule="auto"/>
-              <w:ind w:left="0" w:hanging="2"/>
-              <w:rPr>
-                <w:color w:val="7030A0"/>
-                <w:szCs w:val="20"/>
-              </w:rPr>
-            </w:pPr>
-            <w:r>
-              <w:rPr>
-                <w:color w:val="7030A0"/>
-                <w:szCs w:val="20"/>
-              </w:rPr>
-              <w:t>5/11/2005 – Priority changed from 2 to 3.</w:t>
-            </w:r>
           </w:p>
         </w:tc>
         <w:tc>
@@ -7588,31 +7760,6 @@
             </w:pPr>
             <w:r>
               <w:rPr>
-                <w:strike/>
-                <w:color w:val="7030A0"/>
-                <w:szCs w:val="20"/>
-              </w:rPr>
-              <w:t>2</w:t>
-            </w:r>
-          </w:p>
-          <w:p>
-            <w:pPr>
-              <w:pBdr>
-                <w:top w:val="nil"/>
-                <w:left w:val="nil"/>
-                <w:bottom w:val="nil"/>
-                <w:right w:val="nil"/>
-                <w:between w:val="nil"/>
-              </w:pBdr>
-              <w:spacing w:before="60" w:after="60" w:line="240" w:lineRule="auto"/>
-              <w:ind w:left="0" w:hanging="2"/>
-              <w:rPr>
-                <w:color w:val="7030A0"/>
-                <w:szCs w:val="20"/>
-              </w:rPr>
-            </w:pPr>
-            <w:r>
-              <w:rPr>
                 <w:color w:val="7030A0"/>
                 <w:szCs w:val="20"/>
               </w:rPr>
@@ -7640,6 +7787,347 @@
                 <w:szCs w:val="20"/>
               </w:rPr>
             </w:pPr>
+            <w:r>
+              <w:rPr>
+                <w:color w:val="7030A0"/>
+                <w:szCs w:val="20"/>
+              </w:rPr>
+              <w:t>14/05/23</w:t>
+            </w:r>
+          </w:p>
+        </w:tc>
+        <w:tc>
+          <w:tcPr>
+            <w:tcW w:w="1440" w:type="dxa"/>
+          </w:tcPr>
+          <w:p>
+            <w:pPr>
+              <w:pBdr>
+                <w:top w:val="nil"/>
+                <w:left w:val="nil"/>
+                <w:bottom w:val="nil"/>
+                <w:right w:val="nil"/>
+                <w:between w:val="nil"/>
+              </w:pBdr>
+              <w:spacing w:before="60" w:after="60" w:line="240" w:lineRule="auto"/>
+              <w:ind w:left="0" w:hanging="2"/>
+              <w:rPr>
+                <w:color w:val="7030A0"/>
+                <w:szCs w:val="20"/>
+              </w:rPr>
+            </w:pPr>
+          </w:p>
+        </w:tc>
+      </w:tr>
+      <w:tr>
+        <w:trPr>
+          <w:cantSplit/>
+        </w:trPr>
+        <w:tc>
+          <w:tcPr>
+            <w:tcW w:w="1102" w:type="dxa"/>
+          </w:tcPr>
+          <w:p>
+            <w:pPr>
+              <w:pBdr>
+                <w:top w:val="nil"/>
+                <w:left w:val="nil"/>
+                <w:bottom w:val="nil"/>
+                <w:right w:val="nil"/>
+                <w:between w:val="nil"/>
+              </w:pBdr>
+              <w:spacing w:before="60" w:after="60" w:line="240" w:lineRule="auto"/>
+              <w:ind w:left="0" w:hanging="2"/>
+              <w:rPr>
+                <w:color w:val="7030A0"/>
+                <w:sz w:val="16"/>
+                <w:szCs w:val="16"/>
+              </w:rPr>
+            </w:pPr>
+            <w:r>
+              <w:rPr>
+                <w:color w:val="7030A0"/>
+                <w:sz w:val="16"/>
+                <w:szCs w:val="16"/>
+              </w:rPr>
+              <w:t>BR_SR_06</w:t>
+            </w:r>
+          </w:p>
+        </w:tc>
+        <w:tc>
+          <w:tcPr>
+            <w:tcW w:w="2906" w:type="dxa"/>
+          </w:tcPr>
+          <w:p>
+            <w:pPr>
+              <w:pBdr>
+                <w:top w:val="nil"/>
+                <w:left w:val="nil"/>
+                <w:bottom w:val="nil"/>
+                <w:right w:val="nil"/>
+                <w:between w:val="nil"/>
+              </w:pBdr>
+              <w:spacing w:before="60" w:after="60" w:line="240" w:lineRule="auto"/>
+              <w:ind w:left="0" w:hanging="2"/>
+              <w:rPr>
+                <w:color w:val="7030A0"/>
+                <w:szCs w:val="20"/>
+              </w:rPr>
+            </w:pPr>
+            <w:r>
+              <w:rPr>
+                <w:color w:val="7030A0"/>
+                <w:szCs w:val="20"/>
+              </w:rPr>
+              <w:t>The system should allow for in-person order placement either through a QR code or a cashier register.</w:t>
+            </w:r>
+          </w:p>
+        </w:tc>
+        <w:tc>
+          <w:tcPr>
+            <w:tcW w:w="2767" w:type="dxa"/>
+          </w:tcPr>
+          <w:p>
+            <w:pPr>
+              <w:pBdr>
+                <w:top w:val="nil"/>
+                <w:left w:val="nil"/>
+                <w:bottom w:val="nil"/>
+                <w:right w:val="nil"/>
+                <w:between w:val="nil"/>
+              </w:pBdr>
+              <w:spacing w:before="60" w:after="60" w:line="240" w:lineRule="auto"/>
+              <w:ind w:left="0" w:hanging="2"/>
+              <w:rPr>
+                <w:color w:val="7030A0"/>
+                <w:szCs w:val="20"/>
+              </w:rPr>
+            </w:pPr>
+          </w:p>
+        </w:tc>
+        <w:tc>
+          <w:tcPr>
+            <w:tcW w:w="900" w:type="dxa"/>
+          </w:tcPr>
+          <w:p>
+            <w:pPr>
+              <w:pBdr>
+                <w:top w:val="nil"/>
+                <w:left w:val="nil"/>
+                <w:bottom w:val="nil"/>
+                <w:right w:val="nil"/>
+                <w:between w:val="nil"/>
+              </w:pBdr>
+              <w:spacing w:before="60" w:after="60" w:line="240" w:lineRule="auto"/>
+              <w:ind w:left="0" w:hanging="2"/>
+              <w:rPr>
+                <w:color w:val="7030A0"/>
+                <w:szCs w:val="20"/>
+              </w:rPr>
+            </w:pPr>
+            <w:r>
+              <w:rPr>
+                <w:color w:val="7030A0"/>
+                <w:szCs w:val="20"/>
+              </w:rPr>
+              <w:t>3</w:t>
+            </w:r>
+          </w:p>
+        </w:tc>
+        <w:tc>
+          <w:tcPr>
+            <w:tcW w:w="1080" w:type="dxa"/>
+          </w:tcPr>
+          <w:p>
+            <w:pPr>
+              <w:pBdr>
+                <w:top w:val="nil"/>
+                <w:left w:val="nil"/>
+                <w:bottom w:val="nil"/>
+                <w:right w:val="nil"/>
+                <w:between w:val="nil"/>
+              </w:pBdr>
+              <w:spacing w:before="60" w:after="60" w:line="240" w:lineRule="auto"/>
+              <w:ind w:left="0" w:hanging="2"/>
+              <w:rPr>
+                <w:color w:val="7030A0"/>
+                <w:szCs w:val="20"/>
+              </w:rPr>
+            </w:pPr>
+            <w:r>
+              <w:rPr>
+                <w:color w:val="7030A0"/>
+                <w:szCs w:val="20"/>
+              </w:rPr>
+              <w:t>14/05/23</w:t>
+            </w:r>
+          </w:p>
+        </w:tc>
+        <w:tc>
+          <w:tcPr>
+            <w:tcW w:w="1440" w:type="dxa"/>
+          </w:tcPr>
+          <w:p>
+            <w:pPr>
+              <w:pBdr>
+                <w:top w:val="nil"/>
+                <w:left w:val="nil"/>
+                <w:bottom w:val="nil"/>
+                <w:right w:val="nil"/>
+                <w:between w:val="nil"/>
+              </w:pBdr>
+              <w:spacing w:before="60" w:after="60" w:line="240" w:lineRule="auto"/>
+              <w:ind w:left="0" w:hanging="2"/>
+              <w:rPr>
+                <w:color w:val="7030A0"/>
+                <w:szCs w:val="20"/>
+              </w:rPr>
+            </w:pPr>
+          </w:p>
+        </w:tc>
+      </w:tr>
+      <w:tr>
+        <w:trPr>
+          <w:cantSplit/>
+        </w:trPr>
+        <w:tc>
+          <w:tcPr>
+            <w:tcW w:w="1102" w:type="dxa"/>
+          </w:tcPr>
+          <w:p>
+            <w:pPr>
+              <w:pBdr>
+                <w:top w:val="nil"/>
+                <w:left w:val="nil"/>
+                <w:bottom w:val="nil"/>
+                <w:right w:val="nil"/>
+                <w:between w:val="nil"/>
+              </w:pBdr>
+              <w:spacing w:before="60" w:after="60" w:line="240" w:lineRule="auto"/>
+              <w:ind w:left="0" w:hanging="2"/>
+              <w:rPr>
+                <w:color w:val="7030A0"/>
+                <w:sz w:val="16"/>
+                <w:szCs w:val="16"/>
+              </w:rPr>
+            </w:pPr>
+            <w:r>
+              <w:rPr>
+                <w:color w:val="7030A0"/>
+                <w:sz w:val="16"/>
+                <w:szCs w:val="16"/>
+              </w:rPr>
+              <w:t>BR_SR_07</w:t>
+            </w:r>
+          </w:p>
+        </w:tc>
+        <w:tc>
+          <w:tcPr>
+            <w:tcW w:w="2906" w:type="dxa"/>
+          </w:tcPr>
+          <w:p>
+            <w:pPr>
+              <w:pBdr>
+                <w:top w:val="nil"/>
+                <w:left w:val="nil"/>
+                <w:bottom w:val="nil"/>
+                <w:right w:val="nil"/>
+                <w:between w:val="nil"/>
+              </w:pBdr>
+              <w:spacing w:before="60" w:after="60" w:line="240" w:lineRule="auto"/>
+              <w:ind w:left="0" w:hanging="2"/>
+              <w:rPr>
+                <w:color w:val="7030A0"/>
+                <w:szCs w:val="20"/>
+              </w:rPr>
+            </w:pPr>
+            <w:r>
+              <w:rPr>
+                <w:color w:val="7030A0"/>
+                <w:szCs w:val="20"/>
+              </w:rPr>
+              <w:t>The system should have a multi-level user system with 5 different user roles: customer, delivery, store staff, manager and admin.</w:t>
+            </w:r>
+          </w:p>
+        </w:tc>
+        <w:tc>
+          <w:tcPr>
+            <w:tcW w:w="2767" w:type="dxa"/>
+          </w:tcPr>
+          <w:p>
+            <w:pPr>
+              <w:pBdr>
+                <w:top w:val="nil"/>
+                <w:left w:val="nil"/>
+                <w:bottom w:val="nil"/>
+                <w:right w:val="nil"/>
+                <w:between w:val="nil"/>
+              </w:pBdr>
+              <w:spacing w:before="60" w:after="60" w:line="240" w:lineRule="auto"/>
+              <w:ind w:left="0" w:hanging="2"/>
+              <w:rPr>
+                <w:color w:val="7030A0"/>
+                <w:szCs w:val="20"/>
+              </w:rPr>
+            </w:pPr>
+          </w:p>
+        </w:tc>
+        <w:tc>
+          <w:tcPr>
+            <w:tcW w:w="900" w:type="dxa"/>
+          </w:tcPr>
+          <w:p>
+            <w:pPr>
+              <w:pBdr>
+                <w:top w:val="nil"/>
+                <w:left w:val="nil"/>
+                <w:bottom w:val="nil"/>
+                <w:right w:val="nil"/>
+                <w:between w:val="nil"/>
+              </w:pBdr>
+              <w:spacing w:before="60" w:after="60" w:line="240" w:lineRule="auto"/>
+              <w:ind w:left="0" w:hanging="2"/>
+              <w:rPr>
+                <w:color w:val="7030A0"/>
+                <w:szCs w:val="20"/>
+              </w:rPr>
+            </w:pPr>
+            <w:r>
+              <w:rPr>
+                <w:color w:val="7030A0"/>
+                <w:szCs w:val="20"/>
+              </w:rPr>
+              <w:t>3</w:t>
+            </w:r>
+          </w:p>
+        </w:tc>
+        <w:tc>
+          <w:tcPr>
+            <w:tcW w:w="1080" w:type="dxa"/>
+          </w:tcPr>
+          <w:p>
+            <w:pPr>
+              <w:pBdr>
+                <w:top w:val="nil"/>
+                <w:left w:val="nil"/>
+                <w:bottom w:val="nil"/>
+                <w:right w:val="nil"/>
+                <w:between w:val="nil"/>
+              </w:pBdr>
+              <w:spacing w:before="60" w:after="60" w:line="240" w:lineRule="auto"/>
+              <w:ind w:left="0" w:hanging="2"/>
+              <w:rPr>
+                <w:color w:val="7030A0"/>
+                <w:szCs w:val="20"/>
+              </w:rPr>
+            </w:pPr>
+            <w:r>
+              <w:rPr>
+                <w:color w:val="7030A0"/>
+                <w:szCs w:val="20"/>
+              </w:rPr>
+              <w:t>14/05/23</w:t>
+            </w:r>
           </w:p>
         </w:tc>
         <w:tc>
@@ -7728,15 +8216,7 @@
         <w:ind w:left="0" w:hanging="2"/>
       </w:pPr>
       <w:r>
-        <w:t xml:space="preserve">Requirements which specify that the delivered product must behave in a particular way </w:t>
-      </w:r>
-      <w:proofErr w:type="gramStart"/>
-      <w:r>
-        <w:t>e.g.</w:t>
-      </w:r>
-      <w:proofErr w:type="gramEnd"/>
-      <w:r>
-        <w:t xml:space="preserve"> execution speed, reliability, etc.</w:t>
+        <w:t>Requirements which specify that the delivered product must behave in a particular way e.g. execution speed, reliability, etc.</w:t>
       </w:r>
     </w:p>
     <w:p>
@@ -8132,6 +8612,7 @@
           <w:sz w:val="22"/>
           <w:szCs w:val="22"/>
         </w:rPr>
+        <w:lastRenderedPageBreak/>
         <w:t>Dynamic numerical requirements may include the number of transactions and tasks and the amount of data to be processed within certain time period for both normal and peak workload conditions.</w:t>
       </w:r>
     </w:p>
@@ -8183,7 +8664,6 @@
           <w:sz w:val="20"/>
           <w:szCs w:val="20"/>
         </w:rPr>
-        <w:lastRenderedPageBreak/>
         <w:t>Space Requirements</w:t>
       </w:r>
     </w:p>
@@ -8427,25 +8907,7 @@
           <w:sz w:val="22"/>
           <w:szCs w:val="22"/>
         </w:rPr>
-        <w:t xml:space="preserve">reliability (e.g., acceptable mean time between failures (MTBF), </w:t>
-      </w:r>
-      <w:proofErr w:type="gramStart"/>
-      <w:r>
-        <w:rPr>
-          <w:color w:val="000000"/>
-          <w:sz w:val="22"/>
-          <w:szCs w:val="22"/>
-        </w:rPr>
-        <w:t>or  the</w:t>
-      </w:r>
-      <w:proofErr w:type="gramEnd"/>
-      <w:r>
-        <w:rPr>
-          <w:color w:val="000000"/>
-          <w:sz w:val="22"/>
-          <w:szCs w:val="22"/>
-        </w:rPr>
-        <w:t xml:space="preserve"> maximum permitted number of failures per hour).</w:t>
+        <w:t>reliability (e.g., acceptable mean time between failures (MTBF), or  the maximum permitted number of failures per hour).</w:t>
       </w:r>
     </w:p>
     <w:p>
@@ -8756,15 +9218,7 @@
       </w:r>
       <w:proofErr w:type="spellEnd"/>
       <w:r>
-        <w:t xml:space="preserve"> policies and procedures </w:t>
-      </w:r>
-      <w:proofErr w:type="gramStart"/>
-      <w:r>
-        <w:t>e.g.</w:t>
-      </w:r>
-      <w:proofErr w:type="gramEnd"/>
-      <w:r>
-        <w:t xml:space="preserve"> process standards used, implementation requirements, </w:t>
+        <w:t xml:space="preserve"> policies and procedures e.g. process standards used, implementation requirements, </w:t>
       </w:r>
       <w:proofErr w:type="spellStart"/>
       <w:r>
@@ -8785,6 +9239,7 @@
         <w:rPr>
           <w:b/>
         </w:rPr>
+        <w:lastRenderedPageBreak/>
         <w:t xml:space="preserve">Environmental Requirements </w:t>
       </w:r>
     </w:p>
@@ -8850,15 +9305,7 @@
       <w:bookmarkStart w:id="28" w:name="_heading=h.1pxezwc" w:colFirst="0" w:colLast="0"/>
       <w:bookmarkEnd w:id="28"/>
       <w:r>
-        <w:t xml:space="preserve">Requirements which arise from factors which are external to the system and its development process </w:t>
-      </w:r>
-      <w:proofErr w:type="gramStart"/>
-      <w:r>
-        <w:t>e.g.</w:t>
-      </w:r>
-      <w:proofErr w:type="gramEnd"/>
-      <w:r>
-        <w:t xml:space="preserve"> interoperability requirements, legislative requirements, etc.</w:t>
+        <w:t>Requirements which arise from factors which are external to the system and its development process e.g. interoperability requirements, legislative requirements, etc.</w:t>
       </w:r>
     </w:p>
     <w:p>
@@ -8874,7 +9321,6 @@
         <w:rPr>
           <w:b/>
         </w:rPr>
-        <w:lastRenderedPageBreak/>
         <w:t>Regulatory Requirements</w:t>
       </w:r>
     </w:p>
@@ -9126,25 +9572,7 @@
           <w:sz w:val="22"/>
           <w:szCs w:val="22"/>
         </w:rPr>
-        <w:t xml:space="preserve">Provide a summary of the major functions that the product will perform.  Organize the functions to be understandable to the customer or a </w:t>
-      </w:r>
-      <w:proofErr w:type="gramStart"/>
-      <w:r>
-        <w:rPr>
-          <w:color w:val="000000"/>
-          <w:sz w:val="22"/>
-          <w:szCs w:val="22"/>
-        </w:rPr>
-        <w:t>first time</w:t>
-      </w:r>
-      <w:proofErr w:type="gramEnd"/>
-      <w:r>
-        <w:rPr>
-          <w:color w:val="000000"/>
-          <w:sz w:val="22"/>
-          <w:szCs w:val="22"/>
-        </w:rPr>
-        <w:t xml:space="preserve"> reader.  Include use cases and business scenarios, or provide a link to a separate document (or documents).  A business scenario:</w:t>
+        <w:t>Provide a summary of the major functions that the product will perform.  Organize the functions to be understandable to the customer or a first time reader.  Include use cases and business scenarios, or provide a link to a separate document (or documents).  A business scenario:</w:t>
       </w:r>
     </w:p>
     <w:p>
@@ -9990,23 +10418,7 @@
                 <w:color w:val="7030A0"/>
                 <w:szCs w:val="20"/>
               </w:rPr>
-              <w:t xml:space="preserve">The system should validate the relationship between Bargaining Unit/Location and Job </w:t>
-            </w:r>
-            <w:proofErr w:type="gramStart"/>
-            <w:r>
-              <w:rPr>
-                <w:color w:val="7030A0"/>
-                <w:szCs w:val="20"/>
-              </w:rPr>
-              <w:t>Class.---</w:t>
-            </w:r>
-            <w:proofErr w:type="gramEnd"/>
-            <w:r>
-              <w:rPr>
-                <w:color w:val="7030A0"/>
-                <w:szCs w:val="20"/>
-              </w:rPr>
-              <w:t>Comments: Business Process = "Assigning a Bargaining Unit to an Appointment" (Priority 1)</w:t>
+              <w:t>The system should validate the relationship between Bargaining Unit/Location and Job Class.---Comments: Business Process = "Assigning a Bargaining Unit to an Appointment" (Priority 1)</w:t>
             </w:r>
           </w:p>
         </w:tc>
@@ -10447,23 +10859,7 @@
                 <w:color w:val="7030A0"/>
                 <w:szCs w:val="20"/>
               </w:rPr>
-              <w:t xml:space="preserve">The system should provide the capability for the Labor Relations Office to maintain the job class/union </w:t>
-            </w:r>
-            <w:proofErr w:type="gramStart"/>
-            <w:r>
-              <w:rPr>
-                <w:color w:val="7030A0"/>
-                <w:szCs w:val="20"/>
-              </w:rPr>
-              <w:t>relationship.---</w:t>
-            </w:r>
-            <w:proofErr w:type="gramEnd"/>
-            <w:r>
-              <w:rPr>
-                <w:color w:val="7030A0"/>
-                <w:szCs w:val="20"/>
-              </w:rPr>
-              <w:t>Comments: Business Process = "Maintenance" (Priority 1)</w:t>
+              <w:t>The system should provide the capability for the Labor Relations Office to maintain the job class/union relationship.---Comments: Business Process = "Maintenance" (Priority 1)</w:t>
             </w:r>
           </w:p>
         </w:tc>
@@ -12097,7 +12493,6 @@
               <w:t xml:space="preserve">BU Assignment by PC </w:t>
             </w:r>
             <w:proofErr w:type="spellStart"/>
-            <w:proofErr w:type="gramStart"/>
             <w:r>
               <w:rPr>
                 <w:color w:val="7030A0"/>
@@ -12111,15 +12506,7 @@
                 <w:color w:val="7030A0"/>
                 <w:szCs w:val="20"/>
               </w:rPr>
-              <w:t xml:space="preserve">  -</w:t>
-            </w:r>
-            <w:proofErr w:type="gramEnd"/>
-            <w:r>
-              <w:rPr>
-                <w:color w:val="7030A0"/>
-                <w:szCs w:val="20"/>
-              </w:rPr>
-              <w:t xml:space="preserve"> Add Appointment and Derive UBU</w:t>
+              <w:t xml:space="preserve">  - Add Appointment and Derive UBU</w:t>
             </w:r>
           </w:p>
         </w:tc>
@@ -12346,7 +12733,6 @@
               <w:t xml:space="preserve">BU Assignment by PC </w:t>
             </w:r>
             <w:proofErr w:type="spellStart"/>
-            <w:proofErr w:type="gramStart"/>
             <w:r>
               <w:rPr>
                 <w:color w:val="7030A0"/>
@@ -12360,15 +12746,7 @@
                 <w:color w:val="7030A0"/>
                 <w:szCs w:val="20"/>
               </w:rPr>
-              <w:t xml:space="preserve">  -</w:t>
-            </w:r>
-            <w:proofErr w:type="gramEnd"/>
-            <w:r>
-              <w:rPr>
-                <w:color w:val="7030A0"/>
-                <w:szCs w:val="20"/>
-              </w:rPr>
-              <w:t xml:space="preserve"> Add Appointment (UBU Not Found)</w:t>
+              <w:t xml:space="preserve">  - Add Appointment (UBU Not Found)</w:t>
             </w:r>
           </w:p>
         </w:tc>
@@ -12595,7 +12973,6 @@
               <w:t xml:space="preserve">BU Assignment by PC </w:t>
             </w:r>
             <w:proofErr w:type="spellStart"/>
-            <w:proofErr w:type="gramStart"/>
             <w:r>
               <w:rPr>
                 <w:color w:val="7030A0"/>
@@ -12609,15 +12986,7 @@
                 <w:color w:val="7030A0"/>
                 <w:szCs w:val="20"/>
               </w:rPr>
-              <w:t xml:space="preserve">  -</w:t>
-            </w:r>
-            <w:proofErr w:type="gramEnd"/>
-            <w:r>
-              <w:rPr>
-                <w:color w:val="7030A0"/>
-                <w:szCs w:val="20"/>
-              </w:rPr>
-              <w:t xml:space="preserve"> Modify Appointment (Removed UBU)</w:t>
+              <w:t xml:space="preserve">  - Modify Appointment (Removed UBU)</w:t>
             </w:r>
           </w:p>
         </w:tc>
@@ -21956,7 +22325,6 @@
       <w:b/>
       <w:noProof/>
       <w:szCs w:val="20"/>
-      <w:lang/>
     </w:rPr>
   </w:style>
   <w:style w:type="paragraph" w:styleId="BodyText3">
@@ -22626,28 +22994,28 @@
 </file>
 
 <file path=customXml/item1.xml><?xml version="1.0" encoding="utf-8"?>
+<b:Sources xmlns:b="http://schemas.openxmlformats.org/officeDocument/2006/bibliography" xmlns="http://schemas.openxmlformats.org/officeDocument/2006/bibliography" SelectedStyle="\APASixthEditionOfficeOnline.xsl" StyleName="APA" Version="6"/>
+</file>
+
+<file path=customXml/item2.xml><?xml version="1.0" encoding="utf-8"?>
 <go:gDocsCustomXmlDataStorage xmlns:go="http://customooxmlschemas.google.com/" xmlns:r="http://schemas.openxmlformats.org/officeDocument/2006/relationships">
   <go:docsCustomData xmlns:go="http://customooxmlschemas.google.com/" roundtripDataSignature="AMtx7mhmyZQfnHslGewkfVsP9c1Tssi5uQ==">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</go:docsCustomData>
 </go:gDocsCustomXmlDataStorage>
 </file>
 
-<file path=customXml/item2.xml><?xml version="1.0" encoding="utf-8"?>
-<b:Sources xmlns:b="http://schemas.openxmlformats.org/officeDocument/2006/bibliography" xmlns="http://schemas.openxmlformats.org/officeDocument/2006/bibliography" SelectedStyle="\APASixthEditionOfficeOnline.xsl" StyleName="APA" Version="6"/>
+<file path=customXml/itemProps1.xml><?xml version="1.0" encoding="utf-8"?>
+<ds:datastoreItem xmlns:ds="http://schemas.openxmlformats.org/officeDocument/2006/customXml" ds:itemID="{A1DEB8F1-7B6F-45ED-801E-008BB4796722}">
+  <ds:schemaRefs>
+    <ds:schemaRef ds:uri="http://schemas.openxmlformats.org/officeDocument/2006/bibliography"/>
+  </ds:schemaRefs>
+</ds:datastoreItem>
 </file>
 
-<file path=customXml/itemProps1.xml><?xml version="1.0" encoding="utf-8"?>
+<file path=customXml/itemProps2.xml><?xml version="1.0" encoding="utf-8"?>
 <ds:datastoreItem xmlns:ds="http://schemas.openxmlformats.org/officeDocument/2006/customXml" ds:itemID="{11111111-1234-1234-1234-123412341234}">
   <ds:schemaRefs>
     <ds:schemaRef ds:uri="http://customooxmlschemas.google.com/"/>
     <ds:schemaRef ds:uri="http://schemas.openxmlformats.org/officeDocument/2006/relationships"/>
   </ds:schemaRefs>
 </ds:datastoreItem>
-</file>
-
-<file path=customXml/itemProps2.xml><?xml version="1.0" encoding="utf-8"?>
-<ds:datastoreItem xmlns:ds="http://schemas.openxmlformats.org/officeDocument/2006/customXml" ds:itemID="{A1DEB8F1-7B6F-45ED-801E-008BB4796722}">
-  <ds:schemaRefs>
-    <ds:schemaRef ds:uri="http://schemas.openxmlformats.org/officeDocument/2006/bibliography"/>
-  </ds:schemaRefs>
-</ds:datastoreItem>
 </file>
</xml_diff>